<commit_message>
finishing up the visual demo of Section - 9
</commit_message>
<xml_diff>
--- a/GDD_FtF_Joren Van Borm_FULL V2.docx
+++ b/GDD_FtF_Joren Van Borm_FULL V2.docx
@@ -578,6 +578,13 @@
         <w:br/>
         <w:t>Note that “programming game” has a slightly different meaning when applied to board games rather than video games.</w:t>
       </w:r>
+      <w:r>
+        <w:rPr>
+          <w:lang w:val="en-GB"/>
+        </w:rPr>
+        <w:br/>
+        <w:t>In a potential full releasem Shahull Srife would be a good fit for a collectible card game, so players can buy new decks to keep the game fresh.</w:t>
+      </w:r>
     </w:p>
     <w:p>
       <w:pPr>
@@ -2128,98 +2135,6 @@
     </w:p>
     <w:p>
       <w:pPr>
-        <w:spacing w:after="240"/>
-        <w:ind w:left="709" w:firstLine="11"/>
-        <w:rPr>
-          <w:lang w:val="en-GB"/>
-        </w:rPr>
-      </w:pPr>
-      <w:r>
-        <w:rPr>
-          <w:lang w:val="en-GB"/>
-        </w:rPr>
-        <w:t>O</w:t>
-      </w:r>
-      <w:r>
-        <w:rPr>
-          <w:lang w:val="en-GB"/>
-        </w:rPr>
-        <w:t xml:space="preserve">nly 2 </w:t>
-      </w:r>
-      <w:r>
-        <w:rPr>
-          <w:lang w:val="en-GB"/>
-        </w:rPr>
-        <w:t>teams are included in this vertical slice. An eventual official starter kit or similar would include at least 4.</w:t>
-      </w:r>
-    </w:p>
-    <w:p>
-      <w:pPr>
-        <w:spacing w:after="240"/>
-        <w:ind w:left="709" w:firstLine="11"/>
-        <w:rPr>
-          <w:lang w:val="en-GB"/>
-        </w:rPr>
-      </w:pPr>
-      <w:r>
-        <w:rPr>
-          <w:lang w:val="en-GB"/>
-        </w:rPr>
-        <w:t>Section-9 (actual name pending):</w:t>
-      </w:r>
-      <w:r>
-        <w:rPr>
-          <w:lang w:val="en-GB"/>
-        </w:rPr>
-        <w:br/>
-        <w:t xml:space="preserve">A government special forces team cracking down on terrorism and the underworld crime scene. Or just about anything getting in the way of the corrupt government, </w:t>
-      </w:r>
-      <w:r>
-        <w:rPr>
-          <w:lang w:val="en-GB"/>
-        </w:rPr>
-        <w:lastRenderedPageBreak/>
-        <w:t>really.</w:t>
-      </w:r>
-      <w:r>
-        <w:rPr>
-          <w:lang w:val="en-GB"/>
-        </w:rPr>
-        <w:br/>
-        <w:t>Consists of a commander effectively playing the role of main character for the team, and two other supporting units: a lethal sniper and an unstoppable force in riot control gear.</w:t>
-      </w:r>
-    </w:p>
-    <w:p>
-      <w:pPr>
-        <w:spacing w:after="240"/>
-        <w:ind w:left="709" w:firstLine="11"/>
-        <w:rPr>
-          <w:lang w:val="en-GB"/>
-        </w:rPr>
-      </w:pPr>
-      <w:r>
-        <w:rPr>
-          <w:lang w:val="en-GB"/>
-        </w:rPr>
-        <w:t>Goons:</w:t>
-      </w:r>
-      <w:r>
-        <w:rPr>
-          <w:lang w:val="en-GB"/>
-        </w:rPr>
-        <w:br/>
-        <w:t>One of many branches of an organised crime organisation filled by nameless, faceless goons.</w:t>
-      </w:r>
-      <w:r>
-        <w:rPr>
-          <w:lang w:val="en-GB"/>
-        </w:rPr>
-        <w:br/>
-        <w:t>Consists of a bunch of practically interchangeable and individually incompetent goons, and a boss to lead them making the team function as long as they remain safe.</w:t>
-      </w:r>
-    </w:p>
-    <w:p>
-      <w:pPr>
         <w:pStyle w:val="Heading2"/>
         <w:numPr>
           <w:ilvl w:val="1"/>
@@ -2266,6 +2181,7 @@
         <w:rPr>
           <w:lang w:val="en-GB"/>
         </w:rPr>
+        <w:lastRenderedPageBreak/>
         <w:t>Accompanying game pieces – story booklets, art work</w:t>
       </w:r>
     </w:p>
@@ -2415,7 +2331,6 @@
         <w:rPr>
           <w:lang w:val="en-GB"/>
         </w:rPr>
-        <w:lastRenderedPageBreak/>
         <w:t>While not used now, this may be a possible area of expansion in the future – introducing unique modifiers depending on what district of the city you are fighting over, for example.</w:t>
       </w:r>
       <w:r>
@@ -2467,6 +2382,7 @@
         <w:spacing w:after="240"/>
         <w:ind w:left="709"/>
         <w:rPr>
+          <w:color w:val="999999"/>
           <w:lang w:val="en-GB"/>
         </w:rPr>
       </w:pPr>
@@ -2476,6 +2392,57 @@
         </w:rPr>
         <w:t>Of course these details of backstory can still be used as inspiration for future teams and other expansions.</w:t>
       </w:r>
+      <w:r>
+        <w:rPr>
+          <w:color w:val="999999"/>
+          <w:lang w:val="en-GB"/>
+        </w:rPr>
+        <w:t xml:space="preserve"> </w:t>
+      </w:r>
+    </w:p>
+    <w:p>
+      <w:pPr>
+        <w:pStyle w:val="Heading1"/>
+        <w:numPr>
+          <w:ilvl w:val="0"/>
+          <w:numId w:val="1"/>
+        </w:numPr>
+        <w:spacing w:after="240"/>
+      </w:pPr>
+      <w:bookmarkStart w:id="38" w:name="_emu6bag2f1e3" w:colFirst="0" w:colLast="0"/>
+      <w:bookmarkEnd w:id="38"/>
+      <w:r>
+        <w:lastRenderedPageBreak/>
+        <w:t>Teams, factions and characters</w:t>
+      </w:r>
+    </w:p>
+    <w:p>
+      <w:pPr>
+        <w:spacing w:after="240"/>
+        <w:ind w:left="709" w:firstLine="11"/>
+        <w:rPr>
+          <w:lang w:val="en-GB"/>
+        </w:rPr>
+      </w:pPr>
+      <w:r>
+        <w:rPr>
+          <w:lang w:val="en-GB"/>
+        </w:rPr>
+        <w:t>Only 2 teams are included in this vertical slice. An eventual official starter kit would include at least 4</w:t>
+      </w:r>
+      <w:r>
+        <w:rPr>
+          <w:lang w:val="en-GB"/>
+        </w:rPr>
+        <w:t>, ideally with the option of buying even more in further expansions or individual decks.</w:t>
+      </w:r>
+    </w:p>
+    <w:p>
+      <w:pPr>
+        <w:rPr>
+          <w:lang w:val="en-GB"/>
+        </w:rPr>
+      </w:pPr>
     </w:p>
     <w:p>
       <w:pPr>
@@ -2485,54 +2452,608 @@
           <w:numId w:val="1"/>
         </w:numPr>
         <w:spacing w:before="0" w:after="240"/>
-      </w:pPr>
-      <w:r>
-        <w:t>What levels use it</w:t>
-      </w:r>
+        <w:rPr>
+          <w:color w:val="999999"/>
+        </w:rPr>
+      </w:pPr>
+      <w:r>
+        <w:rPr>
+          <w:color w:val="999999"/>
+        </w:rPr>
+        <w:t>Section 9 (actual name pending)</w:t>
+      </w:r>
+    </w:p>
+    <w:p>
+      <w:pPr>
+        <w:spacing w:after="240"/>
+        <w:ind w:left="709" w:firstLine="11"/>
+        <w:rPr>
+          <w:lang w:val="en-GB"/>
+        </w:rPr>
+      </w:pPr>
+      <w:r>
+        <w:rPr>
+          <w:lang w:val="en-GB"/>
+        </w:rPr>
+        <w:t>Back</w:t>
+      </w:r>
+      <w:r>
+        <w:rPr>
+          <w:lang w:val="en-GB"/>
+        </w:rPr>
+        <w:t xml:space="preserve"> </w:t>
+      </w:r>
+      <w:r>
+        <w:rPr>
+          <w:lang w:val="en-GB"/>
+        </w:rPr>
+        <w:t>story:</w:t>
+      </w:r>
+      <w:r>
+        <w:rPr>
+          <w:lang w:val="en-GB"/>
+        </w:rPr>
+        <w:br/>
+      </w:r>
+      <w:r>
+        <w:rPr>
+          <w:lang w:val="en-GB"/>
+        </w:rPr>
+        <w:t>A government special forces team cracking down on terrorism and the underworld crime scene. Or just about anything getting in the way of the corrupt government, really.</w:t>
+      </w:r>
+    </w:p>
+    <w:p>
+      <w:pPr>
+        <w:spacing w:after="240"/>
+        <w:ind w:left="709" w:firstLine="11"/>
+        <w:rPr>
+          <w:lang w:val="en-GB"/>
+        </w:rPr>
+      </w:pPr>
+      <w:r>
+        <w:rPr>
+          <w:lang w:val="en-GB"/>
+        </w:rPr>
+        <w:t>Characters:</w:t>
+      </w:r>
+      <w:r>
+        <w:rPr>
+          <w:lang w:val="en-GB"/>
+        </w:rPr>
+        <w:br/>
+        <w:t>A</w:t>
+      </w:r>
+      <w:r>
+        <w:rPr>
+          <w:lang w:val="en-GB"/>
+        </w:rPr>
+        <w:t xml:space="preserve"> commander effectively playing the role of main character for the team, and two other supporting units: a lethal </w:t>
+      </w:r>
+      <w:r>
+        <w:rPr>
+          <w:lang w:val="en-GB"/>
+        </w:rPr>
+        <w:t xml:space="preserve">but fragile </w:t>
+      </w:r>
+      <w:r>
+        <w:rPr>
+          <w:lang w:val="en-GB"/>
+        </w:rPr>
+        <w:t xml:space="preserve">sniper and an unstoppable </w:t>
+      </w:r>
+      <w:r>
+        <w:rPr>
+          <w:lang w:val="en-GB"/>
+        </w:rPr>
+        <w:t>tank</w:t>
+      </w:r>
+      <w:r>
+        <w:rPr>
+          <w:lang w:val="en-GB"/>
+        </w:rPr>
+        <w:t xml:space="preserve"> in riot control gear</w:t>
+      </w:r>
+    </w:p>
+    <w:p>
+      <w:pPr>
+        <w:spacing w:after="240"/>
+        <w:ind w:left="709" w:firstLine="11"/>
+        <w:rPr>
+          <w:lang w:val="en-GB"/>
+        </w:rPr>
+      </w:pPr>
+      <w:r>
+        <w:rPr>
+          <w:lang w:val="en-GB"/>
+        </w:rPr>
+        <w:t>Personality:</w:t>
+      </w:r>
+      <w:r>
+        <w:rPr>
+          <w:lang w:val="en-GB"/>
+        </w:rPr>
+        <w:br/>
+        <w:t>The team itself wishes to fight for the right cause, but tends to ignore collateral damage along the way.</w:t>
+      </w:r>
+    </w:p>
+    <w:p>
+      <w:pPr>
+        <w:spacing w:after="240"/>
+        <w:ind w:left="709" w:firstLine="11"/>
+        <w:rPr>
+          <w:lang w:val="en-GB"/>
+        </w:rPr>
+      </w:pPr>
+      <w:r>
+        <w:rPr>
+          <w:lang w:val="en-GB"/>
+        </w:rPr>
+        <w:t>Appearance:</w:t>
+      </w:r>
+      <w:r>
+        <w:rPr>
+          <w:lang w:val="en-GB"/>
+        </w:rPr>
+        <w:br/>
+        <w:t>Unmatched in raw combat skill. Athletic, lethal and well equipped with the latest combat tech by their employers.</w:t>
+      </w:r>
+    </w:p>
+    <w:p>
+      <w:pPr>
+        <w:spacing w:after="240"/>
+        <w:ind w:left="709" w:firstLine="11"/>
+        <w:rPr>
+          <w:lang w:val="en-GB"/>
+        </w:rPr>
+      </w:pPr>
+      <w:r>
+        <w:rPr>
+          <w:lang w:val="en-GB"/>
+        </w:rPr>
+        <w:t>Abilities:</w:t>
+      </w:r>
+      <w:r>
+        <w:rPr>
+          <w:lang w:val="en-GB"/>
+        </w:rPr>
+        <w:br/>
+        <w:t>No special mechanics. The Major, being the main character, can be protected from death by the supporting cast due to their character abilities.</w:t>
+      </w:r>
+      <w:r>
+        <w:rPr>
+          <w:lang w:val="en-GB"/>
+        </w:rPr>
+        <w:br/>
+        <w:t>This deck relies heavily on the core mechanics of character and momentum chaining for its playstyle.</w:t>
+      </w:r>
+      <w:r>
+        <w:rPr>
+          <w:lang w:val="en-GB"/>
+        </w:rPr>
+        <w:br/>
+        <w:t>The tank requires high momentum but slowly lowers it over time. Good at generating block.</w:t>
+      </w:r>
+      <w:r>
+        <w:rPr>
+          <w:lang w:val="en-GB"/>
+        </w:rPr>
+        <w:br/>
+        <w:t>The Sniper requires low momentum, but is too fragile to stay out for long. Provides large amounts of damage.</w:t>
+      </w:r>
+      <w:r>
+        <w:rPr>
+          <w:lang w:val="en-GB"/>
+        </w:rPr>
+        <w:br/>
+        <w:t>The major is can easily manipulate momentum to whatever the situation asks for. Every character swap needs to go through her, so that she appears in every combo. A jack of all trades, as well as the only character to provide healing. Relatively competent even on her own, when the other two characters have been defeated.</w:t>
+      </w:r>
+      <w:bookmarkStart w:id="39" w:name="_1kcqwuylk39y" w:colFirst="0" w:colLast="0"/>
+      <w:bookmarkStart w:id="40" w:name="_o4b4gz177tgm" w:colFirst="0" w:colLast="0"/>
+      <w:bookmarkEnd w:id="39"/>
+      <w:bookmarkEnd w:id="40"/>
+    </w:p>
+    <w:p>
+      <w:pPr>
+        <w:spacing w:after="240"/>
+        <w:ind w:left="709" w:firstLine="11"/>
+        <w:rPr>
+          <w:lang w:val="en-GB"/>
+        </w:rPr>
+      </w:pPr>
+      <w:r>
+        <w:rPr>
+          <w:lang w:val="en-GB"/>
+        </w:rPr>
+        <w:t xml:space="preserve">General playstyle: fairly low skill floor, as this is the beginner deck. Every combo heavily features the major, ideally as a tool to set up for a big but hard to play card with one of the other two or to swap between them. The major is essential to this team, so will usually be the last character standing. Neither of the other characters can stay out for very long. </w:t>
+      </w:r>
+    </w:p>
+    <w:p>
+      <w:pPr>
+        <w:pStyle w:val="ListParagraph"/>
+        <w:keepNext/>
+        <w:keepLines/>
+        <w:numPr>
+          <w:ilvl w:val="0"/>
+          <w:numId w:val="6"/>
+        </w:numPr>
+        <w:spacing w:after="240"/>
+        <w:contextualSpacing w:val="0"/>
+        <w:outlineLvl w:val="1"/>
+        <w:rPr>
+          <w:vanish/>
+          <w:color w:val="999999"/>
+          <w:sz w:val="32"/>
+          <w:szCs w:val="32"/>
+        </w:rPr>
+      </w:pPr>
+    </w:p>
+    <w:p>
+      <w:pPr>
+        <w:pStyle w:val="ListParagraph"/>
+        <w:keepNext/>
+        <w:keepLines/>
+        <w:numPr>
+          <w:ilvl w:val="0"/>
+          <w:numId w:val="6"/>
+        </w:numPr>
+        <w:spacing w:after="240"/>
+        <w:contextualSpacing w:val="0"/>
+        <w:outlineLvl w:val="1"/>
+        <w:rPr>
+          <w:vanish/>
+          <w:color w:val="999999"/>
+          <w:sz w:val="32"/>
+          <w:szCs w:val="32"/>
+        </w:rPr>
+      </w:pPr>
+    </w:p>
+    <w:p>
+      <w:pPr>
+        <w:pStyle w:val="ListParagraph"/>
+        <w:keepNext/>
+        <w:keepLines/>
+        <w:numPr>
+          <w:ilvl w:val="0"/>
+          <w:numId w:val="6"/>
+        </w:numPr>
+        <w:spacing w:after="240"/>
+        <w:contextualSpacing w:val="0"/>
+        <w:outlineLvl w:val="1"/>
+        <w:rPr>
+          <w:vanish/>
+          <w:color w:val="999999"/>
+          <w:sz w:val="32"/>
+          <w:szCs w:val="32"/>
+        </w:rPr>
+      </w:pPr>
+    </w:p>
+    <w:p>
+      <w:pPr>
+        <w:pStyle w:val="ListParagraph"/>
+        <w:keepNext/>
+        <w:keepLines/>
+        <w:numPr>
+          <w:ilvl w:val="0"/>
+          <w:numId w:val="6"/>
+        </w:numPr>
+        <w:spacing w:after="240"/>
+        <w:contextualSpacing w:val="0"/>
+        <w:outlineLvl w:val="1"/>
+        <w:rPr>
+          <w:vanish/>
+          <w:color w:val="999999"/>
+          <w:sz w:val="32"/>
+          <w:szCs w:val="32"/>
+        </w:rPr>
+      </w:pPr>
+    </w:p>
+    <w:p>
+      <w:pPr>
+        <w:pStyle w:val="ListParagraph"/>
+        <w:keepNext/>
+        <w:keepLines/>
+        <w:numPr>
+          <w:ilvl w:val="0"/>
+          <w:numId w:val="6"/>
+        </w:numPr>
+        <w:spacing w:after="240"/>
+        <w:contextualSpacing w:val="0"/>
+        <w:outlineLvl w:val="1"/>
+        <w:rPr>
+          <w:vanish/>
+          <w:color w:val="999999"/>
+          <w:sz w:val="32"/>
+          <w:szCs w:val="32"/>
+        </w:rPr>
+      </w:pPr>
+    </w:p>
+    <w:p>
+      <w:pPr>
+        <w:pStyle w:val="ListParagraph"/>
+        <w:keepNext/>
+        <w:keepLines/>
+        <w:numPr>
+          <w:ilvl w:val="0"/>
+          <w:numId w:val="6"/>
+        </w:numPr>
+        <w:spacing w:after="240"/>
+        <w:contextualSpacing w:val="0"/>
+        <w:outlineLvl w:val="1"/>
+        <w:rPr>
+          <w:vanish/>
+          <w:color w:val="999999"/>
+          <w:sz w:val="32"/>
+          <w:szCs w:val="32"/>
+        </w:rPr>
+      </w:pPr>
+    </w:p>
+    <w:p>
+      <w:pPr>
+        <w:pStyle w:val="ListParagraph"/>
+        <w:keepNext/>
+        <w:keepLines/>
+        <w:numPr>
+          <w:ilvl w:val="0"/>
+          <w:numId w:val="6"/>
+        </w:numPr>
+        <w:spacing w:after="240"/>
+        <w:contextualSpacing w:val="0"/>
+        <w:outlineLvl w:val="1"/>
+        <w:rPr>
+          <w:vanish/>
+          <w:color w:val="999999"/>
+          <w:sz w:val="32"/>
+          <w:szCs w:val="32"/>
+        </w:rPr>
+      </w:pPr>
+    </w:p>
+    <w:p>
+      <w:pPr>
+        <w:pStyle w:val="ListParagraph"/>
+        <w:keepNext/>
+        <w:keepLines/>
+        <w:numPr>
+          <w:ilvl w:val="1"/>
+          <w:numId w:val="6"/>
+        </w:numPr>
+        <w:spacing w:after="240"/>
+        <w:contextualSpacing w:val="0"/>
+        <w:outlineLvl w:val="1"/>
+        <w:rPr>
+          <w:vanish/>
+          <w:color w:val="999999"/>
+          <w:sz w:val="32"/>
+          <w:szCs w:val="32"/>
+        </w:rPr>
+      </w:pPr>
     </w:p>
     <w:p>
       <w:pPr>
         <w:pStyle w:val="Heading2"/>
         <w:numPr>
           <w:ilvl w:val="1"/>
-          <w:numId w:val="1"/>
+          <w:numId w:val="6"/>
         </w:numPr>
         <w:spacing w:before="0" w:after="240"/>
         <w:rPr>
           <w:color w:val="999999"/>
         </w:rPr>
       </w:pPr>
-      <w:bookmarkStart w:id="38" w:name="_c0cosl7tml24" w:colFirst="0" w:colLast="0"/>
-      <w:bookmarkEnd w:id="38"/>
       <w:r>
         <w:rPr>
           <w:color w:val="999999"/>
         </w:rPr>
-        <w:t xml:space="preserve">Connections to other areas </w:t>
-      </w:r>
-    </w:p>
-    <w:p>
-      <w:pPr>
-        <w:spacing w:after="240"/>
-        <w:ind w:left="1440"/>
-      </w:pPr>
+        <w:t>Goons</w:t>
+      </w:r>
+    </w:p>
+    <w:p>
+      <w:pPr>
+        <w:spacing w:after="240"/>
+        <w:ind w:left="709"/>
+        <w:rPr>
+          <w:lang w:val="en-GB"/>
+        </w:rPr>
+      </w:pPr>
+      <w:r>
+        <w:rPr>
+          <w:lang w:val="en-GB"/>
+        </w:rPr>
+        <w:t>Back Story:</w:t>
+      </w:r>
+      <w:r>
+        <w:rPr>
+          <w:lang w:val="en-GB"/>
+        </w:rPr>
+        <w:br/>
+      </w:r>
+      <w:r>
+        <w:rPr>
+          <w:lang w:val="en-GB"/>
+        </w:rPr>
+        <w:t>One of many branches of an organised crime organisation filled by nameless, faceless goons.</w:t>
+      </w:r>
+    </w:p>
+    <w:p>
+      <w:pPr>
+        <w:spacing w:after="240"/>
+        <w:ind w:left="709"/>
+        <w:rPr>
+          <w:lang w:val="en-GB"/>
+        </w:rPr>
+      </w:pPr>
+      <w:r>
+        <w:rPr>
+          <w:lang w:val="en-GB"/>
+        </w:rPr>
+        <w:t>Characters:</w:t>
+      </w:r>
+      <w:r>
+        <w:rPr>
+          <w:lang w:val="en-GB"/>
+        </w:rPr>
+        <w:br/>
+        <w:t>Consists of a bunch of practically interchangeable and individually incompetent goons, and a boss to lead them making the team function as long as they remain safe.</w:t>
+      </w:r>
+    </w:p>
+    <w:p>
+      <w:pPr>
+        <w:spacing w:after="240"/>
+        <w:ind w:left="709"/>
+        <w:rPr>
+          <w:lang w:val="en-GB"/>
+        </w:rPr>
+      </w:pPr>
+      <w:r>
+        <w:rPr>
+          <w:lang w:val="en-GB"/>
+        </w:rPr>
+        <w:t>Personality:</w:t>
+      </w:r>
+      <w:r>
+        <w:rPr>
+          <w:lang w:val="en-GB"/>
+        </w:rPr>
+        <w:br/>
+        <w:t>These goons may believe they are the biggest deal in the city, but are actually somewhat incompetent. The boss is the only one keeping the team together, but is too cowardly to accomplish anything on their own.</w:t>
+      </w:r>
+    </w:p>
+    <w:p>
+      <w:pPr>
+        <w:spacing w:after="240"/>
+        <w:ind w:left="709"/>
+        <w:rPr>
+          <w:lang w:val="en-GB"/>
+        </w:rPr>
+      </w:pPr>
+      <w:r>
+        <w:rPr>
+          <w:lang w:val="en-GB"/>
+        </w:rPr>
+        <w:t>Appearance:</w:t>
+      </w:r>
+      <w:r>
+        <w:rPr>
+          <w:lang w:val="en-GB"/>
+        </w:rPr>
+        <w:br/>
+        <w:t>Inspired by classic depictions of mafia, while drawing attention to the inherent comedy of playing as the generic goons in any action movie that only exist to get beat up by the main cast.</w:t>
+      </w:r>
+      <w:r>
+        <w:rPr>
+          <w:lang w:val="en-GB"/>
+        </w:rPr>
+        <w:br/>
+        <w:t>They make a confidant entrance, but appear bumbling when in action.</w:t>
+      </w:r>
+      <w:r>
+        <w:rPr>
+          <w:lang w:val="en-GB"/>
+        </w:rPr>
+        <w:br/>
+        <w:t>The boss can be more brooding and competent, but not in direct confrontation.</w:t>
+      </w:r>
+    </w:p>
+    <w:p>
+      <w:pPr>
+        <w:spacing w:after="240"/>
+        <w:ind w:left="709"/>
+        <w:rPr>
+          <w:lang w:val="en-GB"/>
+        </w:rPr>
+      </w:pPr>
+      <w:r>
+        <w:rPr>
+          <w:lang w:val="en-GB"/>
+        </w:rPr>
+        <w:t>Abilities:</w:t>
+      </w:r>
+      <w:r>
+        <w:rPr>
+          <w:lang w:val="en-GB"/>
+        </w:rPr>
+        <w:br/>
+        <w:t>To support the idea of goons being faceless, interchangeable extras, the “G” character link &amp; requirement is added to mean “any goon” (not the boss).</w:t>
+      </w:r>
+      <w:r>
+        <w:rPr>
+          <w:lang w:val="en-GB"/>
+        </w:rPr>
+        <w:br/>
+        <w:t>The boss used a BOOST [ ] mechanic to make the rest of the team more competent. BOOST [DMG] would mean the next card’s damage is buffed, for example.</w:t>
+      </w:r>
+      <w:r>
+        <w:rPr>
+          <w:lang w:val="en-GB"/>
+        </w:rPr>
+        <w:br/>
+        <w:t xml:space="preserve">As a risk-reward for playing these boss cards, </w:t>
+      </w:r>
+      <w:r>
+        <w:rPr>
+          <w:lang w:val="en-GB"/>
+        </w:rPr>
+        <w:t>they draw target. Some goon cards also do this so target can be moved back off the boss.</w:t>
+      </w:r>
+    </w:p>
+    <w:p>
+      <w:pPr>
+        <w:spacing w:after="240"/>
+        <w:ind w:left="709"/>
+        <w:rPr>
+          <w:lang w:val="en-GB"/>
+        </w:rPr>
+      </w:pPr>
+      <w:r>
+        <w:rPr>
+          <w:lang w:val="en-GB"/>
+        </w:rPr>
+        <w:t>General playstyle:</w:t>
+      </w:r>
+      <w:r>
+        <w:rPr>
+          <w:lang w:val="en-GB"/>
+        </w:rPr>
+        <w:br/>
+        <w:t>Character swapping is simplified to effectively only involve goons VS boss, and even then it is very easy to swap into boss at any time and immediately back out.</w:t>
+      </w:r>
+      <w:r>
+        <w:rPr>
+          <w:lang w:val="en-GB"/>
+        </w:rPr>
+        <w:br/>
+        <w:t>This is also how boss cards are supposed to be played, occasionally interrupting an ongoing goon combo to give the next card some extra power.</w:t>
+      </w:r>
+      <w:r>
+        <w:rPr>
+          <w:lang w:val="en-GB"/>
+        </w:rPr>
+        <w:br/>
+        <w:t>The challenge with this is then making sure your boss doesn’t get hit too much or you’ll be at risk of losing the cards essential to support the deck.</w:t>
+      </w:r>
+      <w:r>
+        <w:rPr>
+          <w:lang w:val="en-GB"/>
+        </w:rPr>
+        <w:br/>
+        <w:t>Unlike with Section 9, at some point during the game you will want to lose your boss. After all, a deck consisting of only support cards isn’t worth much.</w:t>
+      </w:r>
     </w:p>
     <w:p>
       <w:pPr>
         <w:pStyle w:val="Heading1"/>
         <w:numPr>
           <w:ilvl w:val="0"/>
-          <w:numId w:val="1"/>
-        </w:numPr>
-        <w:spacing w:after="240"/>
-      </w:pPr>
-      <w:bookmarkStart w:id="39" w:name="_emu6bag2f1e3" w:colFirst="0" w:colLast="0"/>
-      <w:bookmarkEnd w:id="39"/>
-      <w:r>
-        <w:rPr>
-          <w:color w:val="999999"/>
-        </w:rPr>
-        <w:t>Characters.</w:t>
+          <w:numId w:val="6"/>
+        </w:numPr>
+        <w:spacing w:after="240"/>
+        <w:rPr>
+          <w:color w:val="000000"/>
+        </w:rPr>
+      </w:pPr>
+      <w:bookmarkStart w:id="41" w:name="_ln1ntc5ca9ux" w:colFirst="0" w:colLast="0"/>
+      <w:bookmarkEnd w:id="41"/>
+      <w:r>
+        <w:t>Interface</w:t>
       </w:r>
     </w:p>
     <w:p>
@@ -2540,268 +3061,15 @@
         <w:pStyle w:val="Heading2"/>
         <w:numPr>
           <w:ilvl w:val="1"/>
-          <w:numId w:val="1"/>
+          <w:numId w:val="6"/>
         </w:numPr>
         <w:spacing w:before="0" w:after="240"/>
-        <w:rPr>
-          <w:color w:val="999999"/>
-        </w:rPr>
-      </w:pPr>
-      <w:bookmarkStart w:id="40" w:name="_amyqbiykpd1k" w:colFirst="0" w:colLast="0"/>
-      <w:bookmarkEnd w:id="40"/>
-      <w:r>
-        <w:rPr>
-          <w:color w:val="999999"/>
-        </w:rPr>
-        <w:t>For each character</w:t>
-      </w:r>
-    </w:p>
-    <w:p>
-      <w:pPr>
-        <w:pStyle w:val="Heading2"/>
-        <w:numPr>
-          <w:ilvl w:val="1"/>
-          <w:numId w:val="1"/>
-        </w:numPr>
-        <w:spacing w:before="0" w:after="240"/>
-        <w:rPr>
-          <w:color w:val="999999"/>
-        </w:rPr>
-      </w:pPr>
-      <w:bookmarkStart w:id="41" w:name="_1kcqwuylk39y" w:colFirst="0" w:colLast="0"/>
-      <w:bookmarkEnd w:id="41"/>
-      <w:r>
-        <w:rPr>
-          <w:color w:val="999999"/>
-          <w:sz w:val="28"/>
-          <w:szCs w:val="28"/>
-        </w:rPr>
-        <w:t>Back</w:t>
-      </w:r>
-      <w:r>
-        <w:rPr>
-          <w:color w:val="999999"/>
-        </w:rPr>
-        <w:t xml:space="preserve"> story</w:t>
-      </w:r>
-    </w:p>
-    <w:p>
-      <w:pPr>
-        <w:pStyle w:val="Heading2"/>
-        <w:numPr>
-          <w:ilvl w:val="1"/>
-          <w:numId w:val="1"/>
-        </w:numPr>
-        <w:spacing w:before="0" w:after="240"/>
-        <w:rPr>
-          <w:color w:val="999999"/>
-        </w:rPr>
-      </w:pPr>
-      <w:bookmarkStart w:id="42" w:name="_paewpfo75wlh" w:colFirst="0" w:colLast="0"/>
+      </w:pPr>
+      <w:bookmarkStart w:id="42" w:name="_ygvmgc6vx6lv" w:colFirst="0" w:colLast="0"/>
+      <w:bookmarkStart w:id="43" w:name="_rxus5zdlhx78" w:colFirst="0" w:colLast="0"/>
       <w:bookmarkEnd w:id="42"/>
-      <w:r>
-        <w:rPr>
-          <w:color w:val="999999"/>
-          <w:sz w:val="28"/>
-          <w:szCs w:val="28"/>
-        </w:rPr>
-        <w:t>Personality</w:t>
-      </w:r>
-    </w:p>
-    <w:p>
-      <w:pPr>
-        <w:pStyle w:val="Heading2"/>
-        <w:numPr>
-          <w:ilvl w:val="1"/>
-          <w:numId w:val="1"/>
-        </w:numPr>
-        <w:spacing w:before="0" w:after="240"/>
-        <w:rPr>
-          <w:color w:val="999999"/>
-        </w:rPr>
-      </w:pPr>
-      <w:bookmarkStart w:id="43" w:name="_v8tnrvg8hy0h" w:colFirst="0" w:colLast="0"/>
       <w:bookmarkEnd w:id="43"/>
       <w:r>
-        <w:rPr>
-          <w:color w:val="999999"/>
-          <w:sz w:val="28"/>
-          <w:szCs w:val="28"/>
-        </w:rPr>
-        <w:t>Appearance</w:t>
-      </w:r>
-    </w:p>
-    <w:p>
-      <w:pPr>
-        <w:pStyle w:val="Heading2"/>
-        <w:numPr>
-          <w:ilvl w:val="1"/>
-          <w:numId w:val="1"/>
-        </w:numPr>
-        <w:spacing w:before="0" w:after="240"/>
-        <w:rPr>
-          <w:color w:val="999999"/>
-        </w:rPr>
-      </w:pPr>
-      <w:bookmarkStart w:id="44" w:name="_wyfualbr26um" w:colFirst="0" w:colLast="0"/>
-      <w:bookmarkEnd w:id="44"/>
-      <w:r>
-        <w:rPr>
-          <w:color w:val="999999"/>
-          <w:sz w:val="28"/>
-          <w:szCs w:val="28"/>
-        </w:rPr>
-        <w:t>Abilities</w:t>
-      </w:r>
-    </w:p>
-    <w:p>
-      <w:pPr>
-        <w:pStyle w:val="Heading2"/>
-        <w:numPr>
-          <w:ilvl w:val="1"/>
-          <w:numId w:val="1"/>
-        </w:numPr>
-        <w:spacing w:before="0" w:after="240"/>
-        <w:rPr>
-          <w:color w:val="999999"/>
-        </w:rPr>
-      </w:pPr>
-      <w:bookmarkStart w:id="45" w:name="_k56z74a1qvfo" w:colFirst="0" w:colLast="0"/>
-      <w:bookmarkEnd w:id="45"/>
-      <w:r>
-        <w:rPr>
-          <w:color w:val="999999"/>
-          <w:sz w:val="28"/>
-          <w:szCs w:val="28"/>
-        </w:rPr>
-        <w:t>Relevance</w:t>
-      </w:r>
-      <w:r>
-        <w:rPr>
-          <w:color w:val="999999"/>
-        </w:rPr>
-        <w:t xml:space="preserve"> to the story</w:t>
-      </w:r>
-    </w:p>
-    <w:p>
-      <w:pPr>
-        <w:pStyle w:val="Heading2"/>
-        <w:numPr>
-          <w:ilvl w:val="1"/>
-          <w:numId w:val="1"/>
-        </w:numPr>
-        <w:spacing w:before="0" w:after="240"/>
-        <w:rPr>
-          <w:color w:val="999999"/>
-        </w:rPr>
-      </w:pPr>
-      <w:bookmarkStart w:id="46" w:name="_1nt8lrly3i7m" w:colFirst="0" w:colLast="0"/>
-      <w:bookmarkEnd w:id="46"/>
-      <w:r>
-        <w:rPr>
-          <w:color w:val="999999"/>
-          <w:sz w:val="28"/>
-          <w:szCs w:val="28"/>
-        </w:rPr>
-        <w:t>Relationship</w:t>
-      </w:r>
-      <w:r>
-        <w:rPr>
-          <w:color w:val="999999"/>
-        </w:rPr>
-        <w:t xml:space="preserve"> to other characters</w:t>
-      </w:r>
-    </w:p>
-    <w:p>
-      <w:pPr>
-        <w:pStyle w:val="Heading2"/>
-        <w:numPr>
-          <w:ilvl w:val="1"/>
-          <w:numId w:val="1"/>
-        </w:numPr>
-        <w:spacing w:before="0" w:after="240"/>
-        <w:rPr>
-          <w:color w:val="999999"/>
-          <w:lang w:val="en-GB"/>
-        </w:rPr>
-      </w:pPr>
-      <w:bookmarkStart w:id="47" w:name="_14fk8mxh0ycf" w:colFirst="0" w:colLast="0"/>
-      <w:bookmarkEnd w:id="47"/>
-      <w:r>
-        <w:rPr>
-          <w:color w:val="999999"/>
-          <w:lang w:val="en-GB"/>
-        </w:rPr>
-        <w:t>Artificial Intelligence Use in Opponent and Enemy</w:t>
-      </w:r>
-    </w:p>
-    <w:p>
-      <w:pPr>
-        <w:pStyle w:val="Heading2"/>
-        <w:numPr>
-          <w:ilvl w:val="1"/>
-          <w:numId w:val="1"/>
-        </w:numPr>
-        <w:spacing w:before="0" w:after="240"/>
-        <w:rPr>
-          <w:color w:val="999999"/>
-        </w:rPr>
-      </w:pPr>
-      <w:bookmarkStart w:id="48" w:name="_34jw4ckjkv6d" w:colFirst="0" w:colLast="0"/>
-      <w:bookmarkEnd w:id="48"/>
-      <w:r>
-        <w:rPr>
-          <w:color w:val="999999"/>
-        </w:rPr>
-        <w:t xml:space="preserve">Non-combat and Friendly Characters </w:t>
-      </w:r>
-    </w:p>
-    <w:p>
-      <w:pPr>
-        <w:spacing w:after="240"/>
-        <w:ind w:left="1440"/>
-      </w:pPr>
-    </w:p>
-    <w:p>
-      <w:pPr>
-        <w:spacing w:after="240"/>
-        <w:ind w:left="2880"/>
-      </w:pPr>
-      <w:bookmarkStart w:id="49" w:name="_o4b4gz177tgm" w:colFirst="0" w:colLast="0"/>
-      <w:bookmarkEnd w:id="49"/>
-    </w:p>
-    <w:p>
-      <w:pPr>
-        <w:pStyle w:val="Heading1"/>
-        <w:numPr>
-          <w:ilvl w:val="0"/>
-          <w:numId w:val="1"/>
-        </w:numPr>
-        <w:spacing w:after="240"/>
-        <w:rPr>
-          <w:color w:val="000000"/>
-        </w:rPr>
-      </w:pPr>
-      <w:bookmarkStart w:id="50" w:name="_ln1ntc5ca9ux" w:colFirst="0" w:colLast="0"/>
-      <w:bookmarkEnd w:id="50"/>
-      <w:r>
-        <w:t>Interface</w:t>
-      </w:r>
-    </w:p>
-    <w:p>
-      <w:pPr>
-        <w:pStyle w:val="Heading2"/>
-        <w:numPr>
-          <w:ilvl w:val="1"/>
-          <w:numId w:val="1"/>
-        </w:numPr>
-        <w:spacing w:before="0" w:after="240"/>
-      </w:pPr>
-      <w:bookmarkStart w:id="51" w:name="_ygvmgc6vx6lv" w:colFirst="0" w:colLast="0"/>
-      <w:bookmarkStart w:id="52" w:name="_rxus5zdlhx78" w:colFirst="0" w:colLast="0"/>
-      <w:bookmarkEnd w:id="51"/>
-      <w:bookmarkEnd w:id="52"/>
-      <w:r>
         <w:t xml:space="preserve">Card </w:t>
       </w:r>
       <w:r>
@@ -2841,6 +3109,7 @@
         <w:rPr>
           <w:lang w:val="en-GB"/>
         </w:rPr>
+        <w:lastRenderedPageBreak/>
         <w:t>Language of effects:</w:t>
       </w:r>
     </w:p>
@@ -2917,13 +3186,7 @@
         <w:rPr>
           <w:lang w:val="en-GB"/>
         </w:rPr>
-        <w:t>Options</w:t>
-      </w:r>
-      <w:r>
-        <w:rPr>
-          <w:lang w:val="en-GB"/>
-        </w:rPr>
-        <w:t xml:space="preserve"> – a line between different effects on a card means you have to pick either side during combo resolution</w:t>
+        <w:t>Options – a line between different effects on a card means you have to pick either side during combo resolution</w:t>
       </w:r>
     </w:p>
     <w:p>
@@ -3252,7 +3515,6 @@
         <w:rPr>
           <w:lang w:val="en-GB"/>
         </w:rPr>
-        <w:lastRenderedPageBreak/>
         <w:t>List of characters &amp; their icons</w:t>
       </w:r>
     </w:p>
@@ -3392,6 +3654,7 @@
         <w:rPr>
           <w:lang w:val="en-GB"/>
         </w:rPr>
+        <w:lastRenderedPageBreak/>
         <w:t>Starting HP</w:t>
       </w:r>
     </w:p>
@@ -3457,12 +3720,12 @@
         <w:pStyle w:val="Heading2"/>
         <w:numPr>
           <w:ilvl w:val="1"/>
-          <w:numId w:val="1"/>
+          <w:numId w:val="6"/>
         </w:numPr>
         <w:spacing w:before="0" w:after="240"/>
       </w:pPr>
-      <w:bookmarkStart w:id="53" w:name="_f56eio2my8hj" w:colFirst="0" w:colLast="0"/>
-      <w:bookmarkEnd w:id="53"/>
+      <w:bookmarkStart w:id="44" w:name="_f56eio2my8hj" w:colFirst="0" w:colLast="0"/>
+      <w:bookmarkEnd w:id="44"/>
       <w:r>
         <w:t>Help System / Manual</w:t>
       </w:r>
@@ -3500,15 +3763,15 @@
         <w:pStyle w:val="Heading1"/>
         <w:numPr>
           <w:ilvl w:val="0"/>
-          <w:numId w:val="1"/>
-        </w:numPr>
-        <w:spacing w:after="240"/>
-        <w:rPr>
-          <w:lang w:val="en-GB"/>
-        </w:rPr>
-      </w:pPr>
-      <w:bookmarkStart w:id="54" w:name="_6cu9fh6va2oi" w:colFirst="0" w:colLast="0"/>
-      <w:bookmarkEnd w:id="54"/>
+          <w:numId w:val="6"/>
+        </w:numPr>
+        <w:spacing w:after="240"/>
+        <w:rPr>
+          <w:lang w:val="en-GB"/>
+        </w:rPr>
+      </w:pPr>
+      <w:bookmarkStart w:id="45" w:name="_6cu9fh6va2oi" w:colFirst="0" w:colLast="0"/>
+      <w:bookmarkEnd w:id="45"/>
       <w:r>
         <w:rPr>
           <w:lang w:val="en-GB"/>
@@ -3521,7 +3784,7 @@
         <w:pStyle w:val="Heading2"/>
         <w:numPr>
           <w:ilvl w:val="1"/>
-          <w:numId w:val="1"/>
+          <w:numId w:val="6"/>
         </w:numPr>
         <w:spacing w:before="0" w:after="240"/>
       </w:pPr>
@@ -3531,6 +3794,7 @@
     </w:p>
     <w:p>
       <w:pPr>
+        <w:spacing w:after="240"/>
         <w:ind w:left="720"/>
         <w:rPr>
           <w:lang w:val="en-GB"/>
@@ -3542,17 +3806,59 @@
         </w:rPr>
         <w:t>Quick setup</w:t>
       </w:r>
-    </w:p>
-    <w:p>
-      <w:pPr>
-        <w:ind w:left="720"/>
-      </w:pPr>
-      <w:r>
+      <w:r>
+        <w:rPr>
+          <w:lang w:val="en-GB"/>
+        </w:rPr>
+        <w:br/>
+        <w:t>This principle is the closest equivalent of “starting a game should start the game without going into a launcher” in board game form.</w:t>
+      </w:r>
+      <w:r>
+        <w:rPr>
+          <w:lang w:val="en-GB"/>
+        </w:rPr>
+        <w:br/>
+        <w:t xml:space="preserve">It is especially important in games like Shahull Strife which are meant to be played quick, or it won’t even be worth going through the setup to get to the game. </w:t>
+      </w:r>
+    </w:p>
+    <w:p>
+      <w:pPr>
+        <w:spacing w:after="240"/>
+        <w:ind w:left="720"/>
+        <w:rPr>
+          <w:lang w:val="en-GB"/>
+        </w:rPr>
+      </w:pPr>
+      <w:r>
+        <w:rPr>
+          <w:lang w:val="en-GB"/>
+        </w:rPr>
         <w:t>Prevent waiting</w:t>
       </w:r>
-    </w:p>
-    <w:p>
-      <w:pPr>
+      <w:r>
+        <w:rPr>
+          <w:lang w:val="en-GB"/>
+        </w:rPr>
+        <w:br/>
+        <w:t>The pressure o</w:t>
+      </w:r>
+      <w:r>
+        <w:rPr>
+          <w:lang w:val="en-GB"/>
+        </w:rPr>
+        <w:t>f time is a core appeal of this game, so it is more essential than ever to penalize excessively slow turns.</w:t>
+      </w:r>
+      <w:r>
+        <w:rPr>
+          <w:lang w:val="en-GB"/>
+        </w:rPr>
+        <w:br/>
+        <w:t>This principle also applies in a different way to the non-timed sections: they should not take so long that they distract from the main game.</w:t>
+      </w:r>
+    </w:p>
+    <w:p>
+      <w:pPr>
+        <w:spacing w:after="240"/>
         <w:ind w:left="720"/>
         <w:rPr>
           <w:lang w:val="en-GB"/>
@@ -3564,9 +3870,17 @@
         </w:rPr>
         <w:t>Player feedback</w:t>
       </w:r>
-    </w:p>
-    <w:p>
-      <w:pPr>
+      <w:r>
+        <w:rPr>
+          <w:lang w:val="en-GB"/>
+        </w:rPr>
+        <w:br/>
+        <w:t xml:space="preserve">Throughout development of Shahull Strife, playtesting is essential. Not just observing the players, but also listening to their thoughts and asking questions. The results from this feedback are essential to creating a better game. </w:t>
+      </w:r>
+    </w:p>
+    <w:p>
+      <w:pPr>
+        <w:spacing w:after="240"/>
         <w:ind w:left="720"/>
         <w:rPr>
           <w:lang w:val="en-GB"/>
@@ -3578,9 +3892,29 @@
         </w:rPr>
         <w:t>New &amp; experienced players together</w:t>
       </w:r>
-    </w:p>
-    <w:p>
-      <w:pPr>
+      <w:r>
+        <w:rPr>
+          <w:lang w:val="en-GB"/>
+        </w:rPr>
+        <w:t xml:space="preserve"> / support a high skill ceiling</w:t>
+      </w:r>
+      <w:r>
+        <w:rPr>
+          <w:lang w:val="en-GB"/>
+        </w:rPr>
+        <w:br/>
+        <w:t xml:space="preserve">Most boardgames are rarely played on a high competitive level, so supporting insanely high skill ceilings is less of a concern. This instead opens up </w:t>
+      </w:r>
+      <w:r>
+        <w:rPr>
+          <w:lang w:val="en-GB"/>
+        </w:rPr>
+        <w:t>opportunities to make sure Shahull strife becomes a game that the owner can play with any of their friends regardless of skill, and still be confident both players will have a good time.</w:t>
+      </w:r>
+    </w:p>
+    <w:p>
+      <w:pPr>
+        <w:spacing w:after="240"/>
         <w:ind w:left="720"/>
         <w:rPr>
           <w:lang w:val="en-GB"/>
@@ -3598,9 +3932,17 @@
         </w:rPr>
         <w:t xml:space="preserve"> character balance</w:t>
       </w:r>
-    </w:p>
-    <w:p>
-      <w:pPr>
+      <w:r>
+        <w:rPr>
+          <w:lang w:val="en-GB"/>
+        </w:rPr>
+        <w:br/>
+        <w:t>This being a game of direct 1V1 confrontation between asymmetrically designed decks of cards, balancing all these decks against each other will be an important challenge to overcome.</w:t>
+      </w:r>
+    </w:p>
+    <w:p>
+      <w:pPr>
+        <w:spacing w:after="240"/>
         <w:ind w:left="720"/>
         <w:rPr>
           <w:lang w:val="en-GB"/>
@@ -3612,29 +3954,55 @@
         </w:rPr>
         <w:t>A game for yourself</w:t>
       </w:r>
-    </w:p>
-    <w:p>
-      <w:pPr>
-        <w:ind w:left="720"/>
-      </w:pPr>
-      <w:r>
-        <w:t>Skill ceiling</w:t>
-      </w:r>
-    </w:p>
-    <w:p>
-      <w:pPr>
-        <w:ind w:left="720"/>
-      </w:pPr>
-      <w:r>
+      <w:r>
+        <w:rPr>
+          <w:lang w:val="en-GB"/>
+        </w:rPr>
+        <w:br/>
+        <w:t xml:space="preserve">What can I say – I’ve wanted to make a game like this for a while, I just never quite figured out how or committed to working on it. Shahull strife isn’t quite that abstract </w:t>
+      </w:r>
+      <w:r>
+        <w:rPr>
+          <w:lang w:val="en-GB"/>
+        </w:rPr>
+        <w:lastRenderedPageBreak/>
+        <w:t>ideal of a game I had in my head, but the traces of that game still define what Shahull Strife became.</w:t>
+      </w:r>
+    </w:p>
+    <w:p>
+      <w:pPr>
+        <w:spacing w:after="240"/>
+        <w:ind w:left="720"/>
+        <w:rPr>
+          <w:lang w:val="en-GB"/>
+        </w:rPr>
+      </w:pPr>
+      <w:r>
+        <w:rPr>
+          <w:lang w:val="en-GB"/>
+        </w:rPr>
         <w:t>Distinctions between phases</w:t>
       </w:r>
+      <w:r>
+        <w:rPr>
+          <w:lang w:val="en-GB"/>
+        </w:rPr>
+        <w:br/>
+        <w:t>This i</w:t>
+      </w:r>
+      <w:r>
+        <w:rPr>
+          <w:lang w:val="en-GB"/>
+        </w:rPr>
+        <w:t>s quite an obvious one when implementing a board game. The rules literally tell you what to do in every phase and how to move between them.</w:t>
+      </w:r>
     </w:p>
     <w:p>
       <w:pPr>
         <w:pStyle w:val="Heading2"/>
         <w:numPr>
           <w:ilvl w:val="1"/>
-          <w:numId w:val="1"/>
+          <w:numId w:val="6"/>
         </w:numPr>
         <w:spacing w:before="0" w:after="240"/>
       </w:pPr>
@@ -3644,124 +4012,577 @@
     </w:p>
     <w:p>
       <w:pPr>
-        <w:ind w:left="720"/>
-      </w:pPr>
-      <w:r>
+        <w:spacing w:after="240"/>
+        <w:ind w:left="720"/>
+        <w:rPr>
+          <w:lang w:val="en-GB"/>
+        </w:rPr>
+      </w:pPr>
+      <w:r>
+        <w:rPr>
+          <w:lang w:val="en-GB"/>
+        </w:rPr>
+        <w:t>Core gameplay loop</w:t>
+      </w:r>
+      <w:r>
+        <w:rPr>
+          <w:lang w:val="en-GB"/>
+        </w:rPr>
+        <w:br/>
+        <w:t xml:space="preserve">On the smallest scale, the loop in Shahull strife is about looking at your hand and figuring out which card to play next. Since each card played influences your options for the card after, this process neatly loops back into itself and encourages thinking ahead to form larger </w:t>
+      </w:r>
+      <w:r>
+        <w:rPr>
+          <w:lang w:val="en-GB"/>
+        </w:rPr>
+        <w:t>strings of cards.</w:t>
+      </w:r>
+      <w:r>
+        <w:rPr>
+          <w:lang w:val="en-GB"/>
+        </w:rPr>
+        <w:br/>
+        <w:t>When thinking ahead like this, players zoom out to a lightly larger gameplay loop: drawing a random hand of cards, getting the best combo they can out of them, and swapping out the remaining cards for a new hand, starting the process over with a smaller hand. A player familiar with their deck will be able to anticipate what cards they might draw next and how to set up for those with the hand they have now.</w:t>
+      </w:r>
+      <w:r>
+        <w:rPr>
+          <w:lang w:val="en-GB"/>
+        </w:rPr>
+        <w:br/>
+        <w:t>On the largest scale, there is a loop of intense concentration as you play a combo, then a small break as you get to see the results of it before going back in to the new round. Note that the outcome of last turn’s combo can alter priorities and possibilities for the combo after.</w:t>
+      </w:r>
+      <w:r>
+        <w:rPr>
+          <w:lang w:val="en-GB"/>
+        </w:rPr>
+        <w:br/>
+        <w:t>In all these loops, the element of time is key to providing the pressure that makes Shahull Strife more fun than the fairly simple mechanics would suggest.</w:t>
+      </w:r>
+    </w:p>
+    <w:p>
+      <w:pPr>
+        <w:pStyle w:val="ListParagraph"/>
+        <w:spacing w:after="240"/>
+        <w:rPr>
+          <w:lang w:val="en-GB"/>
+        </w:rPr>
+      </w:pPr>
+      <w:r>
+        <w:rPr>
+          <w:lang w:val="en-GB"/>
+        </w:rPr>
+        <w:t>Play testing / paper prototyping</w:t>
+      </w:r>
+      <w:r>
+        <w:rPr>
+          <w:lang w:val="en-GB"/>
+        </w:rPr>
+        <w:br/>
+        <w:t>Shahull strife’s development relies heavily on play testing, the more rapid prototypes the better. This helps to figure out how much complexity players can be expected to deal with and what rules cause issues. Playtesting is also practically the only way to properly balance the different teams and their cards.</w:t>
+      </w:r>
+    </w:p>
+    <w:p>
+      <w:pPr>
+        <w:pStyle w:val="ListParagraph"/>
+        <w:spacing w:after="240"/>
+        <w:rPr>
+          <w:lang w:val="en-GB"/>
+        </w:rPr>
+      </w:pPr>
+    </w:p>
+    <w:p>
+      <w:pPr>
+        <w:pStyle w:val="ListParagraph"/>
+        <w:spacing w:after="240"/>
+        <w:rPr>
+          <w:lang w:val="en-GB"/>
+        </w:rPr>
+      </w:pPr>
+      <w:r>
+        <w:rPr>
+          <w:lang w:val="en-GB"/>
+        </w:rPr>
+        <w:t>Asymmetry &amp; synchronicity</w:t>
+      </w:r>
+      <w:r>
+        <w:rPr>
+          <w:lang w:val="en-GB"/>
+        </w:rPr>
+        <w:br/>
+        <w:t>Both of these ideas are core to the identity of Shahull strife. The real-time pressure comes mostly from the fact that you are playing at the same time as your opponent. Much of the appeal for coming back to the game is the ability to play one of many different teams against any other, making each match asymmetric in that regard.</w:t>
+      </w:r>
+    </w:p>
+    <w:p>
+      <w:pPr>
+        <w:spacing w:after="240"/>
+        <w:ind w:left="720"/>
+        <w:rPr>
+          <w:lang w:val="en-GB"/>
+        </w:rPr>
+      </w:pPr>
+      <w:r>
+        <w:rPr>
+          <w:lang w:val="en-GB"/>
+        </w:rPr>
         <w:t>Working memory</w:t>
       </w:r>
-    </w:p>
-    <w:p>
-      <w:pPr>
-        <w:ind w:left="720"/>
-      </w:pPr>
-      <w:r>
+      <w:r>
+        <w:rPr>
+          <w:lang w:val="en-GB"/>
+        </w:rPr>
+        <w:br/>
+      </w:r>
+      <w:r>
+        <w:rPr>
+          <w:lang w:val="en-GB"/>
+        </w:rPr>
+        <w:t>The amount of information we can effectively store in the short term is not that large. We are able to keep track of more at once with familiarity to the subject.</w:t>
+      </w:r>
+      <w:r>
+        <w:rPr>
+          <w:lang w:val="en-GB"/>
+        </w:rPr>
+        <w:br/>
+        <w:t>For this game to be playable in real-time, as much of the game state as possible needs to fit into the player’s working memory. This drastically reduces the amount of looking through or re-reading cards, which would otherwise take a lot of time. For this reason, mechanics in Shahull strife are both simple so they a</w:t>
+      </w:r>
+      <w:r>
+        <w:rPr>
+          <w:lang w:val="en-GB"/>
+        </w:rPr>
+        <w:t>re easily remembered, and visually clear so double-checking information doesn’t take long either.</w:t>
+      </w:r>
+      <w:r>
+        <w:rPr>
+          <w:lang w:val="en-GB"/>
+        </w:rPr>
+        <w:br/>
+        <w:t xml:space="preserve">Eventually more experienced players could learn to process much more complex systems in their working memory, but this game needs to be welcoming to new </w:t>
+      </w:r>
+      <w:r>
+        <w:rPr>
+          <w:lang w:val="en-GB"/>
+        </w:rPr>
+        <w:lastRenderedPageBreak/>
+        <w:t>players as well. The solution is to keep the core mechanics simple, and create a set of teams with increasingly more complex custom mechanics.</w:t>
+      </w:r>
+    </w:p>
+    <w:p>
+      <w:pPr>
+        <w:spacing w:after="240"/>
+        <w:ind w:left="720"/>
+        <w:rPr>
+          <w:lang w:val="en-GB"/>
+        </w:rPr>
+      </w:pPr>
+      <w:r>
+        <w:rPr>
+          <w:lang w:val="en-GB"/>
+        </w:rPr>
+        <w:t>Errors without punishment</w:t>
+      </w:r>
+      <w:r>
+        <w:rPr>
+          <w:lang w:val="en-GB"/>
+        </w:rPr>
+        <w:br/>
+        <w:t>As mentioned a few times before, a weaker player making poor decisions should still be allowed to have a good time.</w:t>
+      </w:r>
+      <w:r>
+        <w:rPr>
+          <w:lang w:val="en-GB"/>
+        </w:rPr>
+        <w:br/>
+        <w:t>Another important aspect of the game is that when you try to play fast, you may accidentally break the rules. The game needs to deal with this by providing a moment of calm where these mistakes can be found, and a way to deal with them that does not make that entire match invalid. The way these mistakes are resolved should be balanced to be as forgiving as possible while still making sure that playing according to the rules is always the better option.</w:t>
+      </w:r>
+      <w:r>
+        <w:rPr>
+          <w:lang w:val="en-GB"/>
+        </w:rPr>
+        <w:br/>
+        <w:t>It can be very interesting to make players “breaking the rules” on purpose a part of the game, but it does not fit well for Shahull Strife.</w:t>
+      </w:r>
+    </w:p>
+    <w:p>
+      <w:pPr>
+        <w:spacing w:after="240"/>
+        <w:ind w:left="720"/>
+        <w:rPr>
+          <w:lang w:val="en-GB"/>
+        </w:rPr>
+      </w:pPr>
+      <w:r>
+        <w:rPr>
+          <w:lang w:val="en-GB"/>
+        </w:rPr>
         <w:t>Balancing</w:t>
       </w:r>
-    </w:p>
-    <w:p>
-      <w:pPr>
-        <w:ind w:left="720"/>
-      </w:pPr>
-      <w:r>
+      <w:r>
+        <w:rPr>
+          <w:lang w:val="en-GB"/>
+        </w:rPr>
+        <w:br/>
+        <w:t>The game needs to maintain a good balance in a few areas.</w:t>
+      </w:r>
+      <w:r>
+        <w:rPr>
+          <w:lang w:val="en-GB"/>
+        </w:rPr>
+        <w:br/>
+        <w:t>Damage needs to be balanced to always be more prevalent than healing or block for the game to progress.</w:t>
+      </w:r>
+      <w:r>
+        <w:rPr>
+          <w:lang w:val="en-GB"/>
+        </w:rPr>
+        <w:t xml:space="preserve"> Of course defence still needs to feel useful.</w:t>
+      </w:r>
+      <w:r>
+        <w:rPr>
+          <w:lang w:val="en-GB"/>
+        </w:rPr>
+        <w:br/>
+        <w:t>Different teams’ damage output</w:t>
+      </w:r>
+      <w:r>
+        <w:rPr>
+          <w:lang w:val="en-GB"/>
+        </w:rPr>
+        <w:t xml:space="preserve"> and health pools</w:t>
+      </w:r>
+      <w:r>
+        <w:rPr>
+          <w:lang w:val="en-GB"/>
+        </w:rPr>
+        <w:t xml:space="preserve"> need to be balanced against each other. If any imbalances exist, prefer to make simpler teams slightly weaker.</w:t>
+      </w:r>
+      <w:r>
+        <w:rPr>
+          <w:lang w:val="en-GB"/>
+        </w:rPr>
+        <w:br/>
+        <w:t>There needs to be balance between rewarding good play and enabling weaker players to still have fun or even a fighting chance.</w:t>
+      </w:r>
+      <w:r>
+        <w:rPr>
+          <w:lang w:val="en-GB"/>
+        </w:rPr>
+        <w:br/>
+        <w:t xml:space="preserve">Note that teams not only need to be balanced as a whole, but also subsets of teams must be somewhat functional as characters to go down. </w:t>
+      </w:r>
+    </w:p>
+    <w:p>
+      <w:pPr>
+        <w:spacing w:after="240"/>
+        <w:ind w:left="720"/>
+        <w:rPr>
+          <w:lang w:val="en-GB"/>
+        </w:rPr>
+      </w:pPr>
+      <w:r>
+        <w:rPr>
+          <w:lang w:val="en-GB"/>
+        </w:rPr>
         <w:t>Feedback loops</w:t>
       </w:r>
-    </w:p>
-    <w:p>
-      <w:pPr>
-        <w:ind w:left="720"/>
-      </w:pPr>
-      <w:r>
+      <w:r>
+        <w:rPr>
+          <w:lang w:val="en-GB"/>
+        </w:rPr>
+        <w:br/>
+        <w:t>Positive feedback for doing well is important. It feels good to be rewarded for your accomplishments and guides the player to the intended behavior.</w:t>
+      </w:r>
+      <w:r>
+        <w:rPr>
+          <w:lang w:val="en-GB"/>
+        </w:rPr>
+        <w:br/>
+        <w:t xml:space="preserve">On the other hand side, this needs to not spiral out of control into an immediately </w:t>
+      </w:r>
+      <w:r>
+        <w:rPr>
+          <w:lang w:val="en-GB"/>
+        </w:rPr>
+        <w:t>hopeless situation for the losing player. To accomplish this, the losing player gets some other, weaker positive feedback in various comeback mechanics.</w:t>
+      </w:r>
+      <w:r>
+        <w:rPr>
+          <w:lang w:val="en-GB"/>
+        </w:rPr>
+        <w:br/>
+        <w:t>This becomes especially important when players of different skill levels play together. The goal is not to level the playing field completely, just to make it slightly less skewed.</w:t>
+      </w:r>
+    </w:p>
+    <w:p>
+      <w:pPr>
+        <w:spacing w:after="240"/>
+        <w:ind w:left="720"/>
+        <w:rPr>
+          <w:lang w:val="en-GB"/>
+        </w:rPr>
+      </w:pPr>
+      <w:r>
+        <w:rPr>
+          <w:lang w:val="en-GB"/>
+        </w:rPr>
+        <w:t>Time dilation</w:t>
+      </w:r>
+      <w:r>
+        <w:rPr>
+          <w:lang w:val="en-GB"/>
+        </w:rPr>
+        <w:br/>
+        <w:t xml:space="preserve">The game consists of a programming phase and an execution phase. The core appeal of the game lies in the eustress of quickly thinking through your combo in a tense race against each other, which happens entirely during programming. The execution phase should always feel like a quick bit of upkeep between combos, regardless of what percentage of time is actually spent in each phase. </w:t>
+      </w:r>
+    </w:p>
+    <w:p>
+      <w:pPr>
+        <w:spacing w:after="240"/>
+        <w:ind w:left="720"/>
+        <w:rPr>
+          <w:lang w:val="en-GB"/>
+        </w:rPr>
+      </w:pPr>
+      <w:r>
+        <w:rPr>
+          <w:lang w:val="en-GB"/>
+        </w:rPr>
         <w:t>Zero sum games</w:t>
       </w:r>
-    </w:p>
-    <w:p>
-      <w:pPr>
-        <w:ind w:left="720"/>
-      </w:pPr>
-      <w:r>
-        <w:t>Time dilation</w:t>
-      </w:r>
-    </w:p>
-    <w:p>
-      <w:pPr>
-        <w:ind w:left="720"/>
-      </w:pPr>
-      <w:r>
-        <w:t>Define the problem</w:t>
-      </w:r>
-    </w:p>
-    <w:p>
-      <w:pPr>
-        <w:ind w:left="720"/>
-      </w:pPr>
-      <w:r>
-        <w:t>Asymmetry</w:t>
-      </w:r>
-    </w:p>
-    <w:p>
-      <w:pPr>
-        <w:ind w:left="720"/>
-      </w:pPr>
-      <w:r>
-        <w:t>Errors without punishment</w:t>
-      </w:r>
-    </w:p>
-    <w:p>
-      <w:r>
+      <w:r>
+        <w:rPr>
+          <w:lang w:val="en-GB"/>
+        </w:rPr>
+        <w:br/>
+        <w:t>This is a simple 1V1 game where if one player wins, the other automatically loses. This means defence is just as valuable as offence. The game needs to actively enforce offence being more prevalent than defence, or players will naturally gravitate to a stalemate because of this.</w:t>
+      </w:r>
+      <w:r>
+        <w:rPr>
+          <w:lang w:val="en-GB"/>
+        </w:rPr>
+        <w:br/>
+      </w:r>
+      <w:r>
+        <w:rPr>
+          <w:lang w:val="en-GB"/>
+        </w:rPr>
+        <w:lastRenderedPageBreak/>
+        <w:t>The dynamic between the value of block versus damage does shift a little throughout the game when characters can just barely be killed or saved, or when damage or block would be wasted since you already have enough.</w:t>
+      </w:r>
+    </w:p>
+    <w:p>
+      <w:pPr>
+        <w:spacing w:after="240"/>
+        <w:ind w:left="709"/>
+        <w:rPr>
+          <w:lang w:val="en-GB"/>
+        </w:rPr>
+      </w:pPr>
+      <w:r>
+        <w:rPr>
+          <w:lang w:val="en-GB"/>
+        </w:rPr>
         <w:tab/>
         <w:t>Fast / cheap / good</w:t>
       </w:r>
-    </w:p>
-    <w:p>
-      <w:pPr>
-        <w:ind w:firstLine="720"/>
-      </w:pPr>
-      <w:r>
-        <w:t>Play testing / paper prototyping</w:t>
-      </w:r>
-    </w:p>
-    <w:p>
-      <w:pPr>
-        <w:ind w:firstLine="720"/>
-      </w:pPr>
-      <w:r>
+      <w:r>
+        <w:rPr>
+          <w:lang w:val="en-GB"/>
+        </w:rPr>
+        <w:br/>
+      </w:r>
+      <w:r>
+        <w:rPr>
+          <w:lang w:val="en-GB"/>
+        </w:rPr>
+        <w:tab/>
+        <w:t>Since Shahull Strife relies heavily on playtesting for it’s development, the creation on new playtests needs to be as fast and cheap as possible to enable faster iterations.</w:t>
+      </w:r>
+      <w:r>
+        <w:rPr>
+          <w:lang w:val="en-GB"/>
+        </w:rPr>
+        <w:br/>
+        <w:t>I also prioritise mechanics over narrative and aesthetic for this game, so card art and flavor text also fall into the fast &amp; cheap but not very good category.</w:t>
+      </w:r>
+      <w:r>
+        <w:rPr>
+          <w:lang w:val="en-GB"/>
+        </w:rPr>
+        <w:br/>
+        <w:t>The final version of the mechanics, rules and the functional aspect of cards does need to be good, for which speed can be sacrificed and some cost can be payed.</w:t>
+      </w:r>
+    </w:p>
+    <w:p>
+      <w:pPr>
+        <w:spacing w:after="240"/>
+        <w:ind w:left="709" w:firstLine="11"/>
+        <w:rPr>
+          <w:lang w:val="en-GB"/>
+        </w:rPr>
+      </w:pPr>
+      <w:r>
+        <w:rPr>
+          <w:lang w:val="en-GB"/>
+        </w:rPr>
         <w:t>80/20 rule</w:t>
       </w:r>
-    </w:p>
-    <w:p>
-      <w:pPr>
-        <w:ind w:firstLine="720"/>
-      </w:pPr>
-      <w:r>
+      <w:r>
+        <w:rPr>
+          <w:lang w:val="en-GB"/>
+        </w:rPr>
+        <w:br/>
+        <w:t>Since this version of Shahull Strife aims to only be a prototype, the priority lies firmly on getting the quick 80% of features working, leaving the 20% of careful polishing unfinished where needed.  Priority should be on getting the functional side of the game done, possibly moving into polish already, while the narrative side can lag behind a little.</w:t>
+      </w:r>
+    </w:p>
+    <w:p>
+      <w:pPr>
+        <w:spacing w:after="240"/>
+        <w:ind w:left="709" w:firstLine="11"/>
+        <w:rPr>
+          <w:lang w:val="en-GB"/>
+        </w:rPr>
+      </w:pPr>
+      <w:r>
+        <w:rPr>
+          <w:lang w:val="en-GB"/>
+        </w:rPr>
+        <w:t>Doubling &amp; halving</w:t>
+      </w:r>
+      <w:r>
+        <w:rPr>
+          <w:lang w:val="en-GB"/>
+        </w:rPr>
+        <w:br/>
+        <w:t>During early playtests, making large changes to some variables like health and damage can help in quickly figuring out roughly where they should be.</w:t>
+      </w:r>
+    </w:p>
+    <w:p>
+      <w:pPr>
+        <w:spacing w:after="240"/>
+        <w:ind w:left="709" w:firstLine="11"/>
+        <w:rPr>
+          <w:lang w:val="en-GB"/>
+        </w:rPr>
+      </w:pPr>
+      <w:r>
+        <w:rPr>
+          <w:lang w:val="en-GB"/>
+        </w:rPr>
+        <w:t>Making moves</w:t>
+      </w:r>
+      <w:r>
+        <w:rPr>
+          <w:lang w:val="en-GB"/>
+        </w:rPr>
+        <w:br/>
+        <w:t>Because of how combos work in Shahull Strife, with each card having to fit with the one before it, creating cards for the game is an interesting process. It is basically impossible to design a card in isolation. By instead looking at an entire team’s deck at once, you can see the dynamics of how a combo might flow from one card to another, what cards are easier to play and what gaps in the team’s ability to form combos need to be filled.</w:t>
+      </w:r>
+      <w:r>
+        <w:rPr>
+          <w:lang w:val="en-GB"/>
+        </w:rPr>
+        <w:br/>
+        <w:t>This information about how a teams cards link together also affects how the effects on those cards are balanced and vice versa. Cards with stronger effects should be harder to play, for example.</w:t>
+      </w:r>
+      <w:r>
+        <w:rPr>
+          <w:lang w:val="en-GB"/>
+        </w:rPr>
+        <w:br/>
+        <w:t>On top of all this, attention needs to be paid to making sure the teams are still functional once a character dies.</w:t>
+      </w:r>
+      <w:r>
+        <w:rPr>
+          <w:lang w:val="en-GB"/>
+        </w:rPr>
+        <w:br/>
+        <w:t>On a larger scale, each team also needs to have a strong unique identity, even if it is a good idea to have at least one very simple beginner-friendly team. In most cases, it is also a good idea to set the characters within those teams apart form each other as well.</w:t>
+      </w:r>
+      <w:r>
+        <w:rPr>
+          <w:lang w:val="en-GB"/>
+        </w:rPr>
+        <w:br/>
+      </w:r>
+      <w:r>
+        <w:rPr>
+          <w:lang w:val="en-GB"/>
+        </w:rPr>
+        <w:t>To accomplish this, different teams &amp; character can have different ways of engaging with the core mechanics (e.g. a tank that gives more block, a team that focuses more on character swapping than on momentum etc)</w:t>
+      </w:r>
+      <w:r>
+        <w:rPr>
+          <w:lang w:val="en-GB"/>
+        </w:rPr>
+        <w:t>.</w:t>
+      </w:r>
+      <w:r>
+        <w:rPr>
+          <w:lang w:val="en-GB"/>
+        </w:rPr>
+        <w:br/>
+        <w:t>Additionally, each team in Shahull Strife can have it’s own set of unique mechanics associated to it explained on their reference card. Characters can have special abilities listed on their reference card as well.</w:t>
+      </w:r>
+    </w:p>
+    <w:p>
+      <w:pPr>
+        <w:spacing w:after="240"/>
+        <w:ind w:left="709" w:firstLine="11"/>
+        <w:rPr>
+          <w:lang w:val="en-GB"/>
+        </w:rPr>
+      </w:pPr>
+      <w:r>
+        <w:rPr>
+          <w:lang w:val="en-GB"/>
+        </w:rPr>
+        <w:t>Memory vs skill</w:t>
+      </w:r>
+      <w:r>
+        <w:rPr>
+          <w:lang w:val="en-GB"/>
+        </w:rPr>
+        <w:br/>
+        <w:t>Shahull Strife, like most board games, is more a game of memory than of skill.</w:t>
+      </w:r>
+      <w:r>
+        <w:rPr>
+          <w:lang w:val="en-GB"/>
+        </w:rPr>
+        <w:br/>
+      </w:r>
+      <w:r>
+        <w:rPr>
+          <w:lang w:val="en-GB"/>
+        </w:rPr>
         <w:lastRenderedPageBreak/>
-        <w:t>Doubling &amp; halving</w:t>
-      </w:r>
-    </w:p>
-    <w:p>
-      <w:pPr>
-        <w:ind w:firstLine="720"/>
-      </w:pPr>
-      <w:r>
-        <w:t>Core gameplay loop</w:t>
-      </w:r>
-    </w:p>
-    <w:p>
-      <w:pPr>
-        <w:ind w:firstLine="720"/>
-      </w:pPr>
-      <w:r>
-        <w:t>Making moves</w:t>
-      </w:r>
-    </w:p>
-    <w:p>
-      <w:pPr>
-        <w:ind w:firstLine="720"/>
-        <w:rPr>
-          <w:lang w:val="en-GB"/>
-        </w:rPr>
-      </w:pPr>
-      <w:r>
-        <w:t>Memory vs skill</w:t>
+        <w:t>Despite the fact that it is played partially in real time, pure speed is not a massive help in this game. Instead, the ability to solve the puzzle of the game more quickly comes with familiarity with the mechanics and the team you are playing.</w:t>
+      </w:r>
+      <w:r>
+        <w:rPr>
+          <w:lang w:val="en-GB"/>
+        </w:rPr>
+        <w:br/>
+        <w:t>Having said that, I do hope there are some transferrable skills that a good player could bring to any new team they want to play.</w:t>
+      </w:r>
+      <w:r>
+        <w:rPr>
+          <w:lang w:val="en-GB"/>
+        </w:rPr>
+        <w:br/>
+        <w:t xml:space="preserve">To keep the game of memory fresh, the final game is meant to have many unique teams for players to discover and master. This does mean the game ends up running on novelty a lot, so a secondary goal is to just make the moment-to moment gameplay fun enough that it stays engaging even if it does become </w:t>
+      </w:r>
+      <w:r>
+        <w:rPr>
+          <w:lang w:val="en-GB"/>
+        </w:rPr>
+        <w:t xml:space="preserve">slightly </w:t>
+      </w:r>
+      <w:r>
+        <w:rPr>
+          <w:lang w:val="en-GB"/>
+        </w:rPr>
+        <w:t>repetitive after a while.</w:t>
       </w:r>
     </w:p>
     <w:sectPr>
@@ -4115,119 +4936,7 @@
     </w:lvl>
   </w:abstractNum>
   <w:abstractNum w:abstractNumId="3" w15:restartNumberingAfterBreak="0">
-    <w:nsid w:val="5ADB58D7"/>
-    <w:multiLevelType w:val="hybridMultilevel"/>
-    <w:tmpl w:val="21643E34"/>
-    <w:lvl w:ilvl="0" w:tplc="66727F12">
-      <w:numFmt w:val="bullet"/>
-      <w:lvlText w:val="-"/>
-      <w:lvlJc w:val="left"/>
-      <w:pPr>
-        <w:ind w:left="1080" w:hanging="360"/>
-      </w:pPr>
-      <w:rPr>
-        <w:rFonts w:ascii="Arial" w:eastAsia="Arial" w:hAnsi="Arial" w:cs="Arial" w:hint="default"/>
-      </w:rPr>
-    </w:lvl>
-    <w:lvl w:ilvl="1" w:tplc="08090003" w:tentative="1">
-      <w:start w:val="1"/>
-      <w:numFmt w:val="bullet"/>
-      <w:lvlText w:val="o"/>
-      <w:lvlJc w:val="left"/>
-      <w:pPr>
-        <w:ind w:left="1800" w:hanging="360"/>
-      </w:pPr>
-      <w:rPr>
-        <w:rFonts w:ascii="Courier New" w:hAnsi="Courier New" w:cs="Courier New" w:hint="default"/>
-      </w:rPr>
-    </w:lvl>
-    <w:lvl w:ilvl="2" w:tplc="08090005" w:tentative="1">
-      <w:start w:val="1"/>
-      <w:numFmt w:val="bullet"/>
-      <w:lvlText w:val=""/>
-      <w:lvlJc w:val="left"/>
-      <w:pPr>
-        <w:ind w:left="2520" w:hanging="360"/>
-      </w:pPr>
-      <w:rPr>
-        <w:rFonts w:ascii="Wingdings" w:hAnsi="Wingdings" w:hint="default"/>
-      </w:rPr>
-    </w:lvl>
-    <w:lvl w:ilvl="3" w:tplc="08090001" w:tentative="1">
-      <w:start w:val="1"/>
-      <w:numFmt w:val="bullet"/>
-      <w:lvlText w:val=""/>
-      <w:lvlJc w:val="left"/>
-      <w:pPr>
-        <w:ind w:left="3240" w:hanging="360"/>
-      </w:pPr>
-      <w:rPr>
-        <w:rFonts w:ascii="Symbol" w:hAnsi="Symbol" w:hint="default"/>
-      </w:rPr>
-    </w:lvl>
-    <w:lvl w:ilvl="4" w:tplc="08090003" w:tentative="1">
-      <w:start w:val="1"/>
-      <w:numFmt w:val="bullet"/>
-      <w:lvlText w:val="o"/>
-      <w:lvlJc w:val="left"/>
-      <w:pPr>
-        <w:ind w:left="3960" w:hanging="360"/>
-      </w:pPr>
-      <w:rPr>
-        <w:rFonts w:ascii="Courier New" w:hAnsi="Courier New" w:cs="Courier New" w:hint="default"/>
-      </w:rPr>
-    </w:lvl>
-    <w:lvl w:ilvl="5" w:tplc="08090005" w:tentative="1">
-      <w:start w:val="1"/>
-      <w:numFmt w:val="bullet"/>
-      <w:lvlText w:val=""/>
-      <w:lvlJc w:val="left"/>
-      <w:pPr>
-        <w:ind w:left="4680" w:hanging="360"/>
-      </w:pPr>
-      <w:rPr>
-        <w:rFonts w:ascii="Wingdings" w:hAnsi="Wingdings" w:hint="default"/>
-      </w:rPr>
-    </w:lvl>
-    <w:lvl w:ilvl="6" w:tplc="08090001" w:tentative="1">
-      <w:start w:val="1"/>
-      <w:numFmt w:val="bullet"/>
-      <w:lvlText w:val=""/>
-      <w:lvlJc w:val="left"/>
-      <w:pPr>
-        <w:ind w:left="5400" w:hanging="360"/>
-      </w:pPr>
-      <w:rPr>
-        <w:rFonts w:ascii="Symbol" w:hAnsi="Symbol" w:hint="default"/>
-      </w:rPr>
-    </w:lvl>
-    <w:lvl w:ilvl="7" w:tplc="08090003" w:tentative="1">
-      <w:start w:val="1"/>
-      <w:numFmt w:val="bullet"/>
-      <w:lvlText w:val="o"/>
-      <w:lvlJc w:val="left"/>
-      <w:pPr>
-        <w:ind w:left="6120" w:hanging="360"/>
-      </w:pPr>
-      <w:rPr>
-        <w:rFonts w:ascii="Courier New" w:hAnsi="Courier New" w:cs="Courier New" w:hint="default"/>
-      </w:rPr>
-    </w:lvl>
-    <w:lvl w:ilvl="8" w:tplc="08090005" w:tentative="1">
-      <w:start w:val="1"/>
-      <w:numFmt w:val="bullet"/>
-      <w:lvlText w:val=""/>
-      <w:lvlJc w:val="left"/>
-      <w:pPr>
-        <w:ind w:left="6840" w:hanging="360"/>
-      </w:pPr>
-      <w:rPr>
-        <w:rFonts w:ascii="Wingdings" w:hAnsi="Wingdings" w:hint="default"/>
-      </w:rPr>
-    </w:lvl>
-  </w:abstractNum>
-  <w:abstractNum w:abstractNumId="4" w15:restartNumberingAfterBreak="0">
-    <w:nsid w:val="7FC74950"/>
+    <w:nsid w:val="2005209A"/>
     <w:multiLevelType w:val="multilevel"/>
     <w:tmpl w:val="B1CEC266"/>
     <w:lvl w:ilvl="0">
@@ -4340,20 +5049,249 @@
       </w:rPr>
     </w:lvl>
   </w:abstractNum>
+  <w:abstractNum w:abstractNumId="4" w15:restartNumberingAfterBreak="0">
+    <w:nsid w:val="5ADB58D7"/>
+    <w:multiLevelType w:val="hybridMultilevel"/>
+    <w:tmpl w:val="21643E34"/>
+    <w:lvl w:ilvl="0" w:tplc="66727F12">
+      <w:numFmt w:val="bullet"/>
+      <w:lvlText w:val="-"/>
+      <w:lvlJc w:val="left"/>
+      <w:pPr>
+        <w:ind w:left="1080" w:hanging="360"/>
+      </w:pPr>
+      <w:rPr>
+        <w:rFonts w:ascii="Arial" w:eastAsia="Arial" w:hAnsi="Arial" w:cs="Arial" w:hint="default"/>
+      </w:rPr>
+    </w:lvl>
+    <w:lvl w:ilvl="1" w:tplc="08090003" w:tentative="1">
+      <w:start w:val="1"/>
+      <w:numFmt w:val="bullet"/>
+      <w:lvlText w:val="o"/>
+      <w:lvlJc w:val="left"/>
+      <w:pPr>
+        <w:ind w:left="1800" w:hanging="360"/>
+      </w:pPr>
+      <w:rPr>
+        <w:rFonts w:ascii="Courier New" w:hAnsi="Courier New" w:cs="Courier New" w:hint="default"/>
+      </w:rPr>
+    </w:lvl>
+    <w:lvl w:ilvl="2" w:tplc="08090005" w:tentative="1">
+      <w:start w:val="1"/>
+      <w:numFmt w:val="bullet"/>
+      <w:lvlText w:val=""/>
+      <w:lvlJc w:val="left"/>
+      <w:pPr>
+        <w:ind w:left="2520" w:hanging="360"/>
+      </w:pPr>
+      <w:rPr>
+        <w:rFonts w:ascii="Wingdings" w:hAnsi="Wingdings" w:hint="default"/>
+      </w:rPr>
+    </w:lvl>
+    <w:lvl w:ilvl="3" w:tplc="08090001" w:tentative="1">
+      <w:start w:val="1"/>
+      <w:numFmt w:val="bullet"/>
+      <w:lvlText w:val=""/>
+      <w:lvlJc w:val="left"/>
+      <w:pPr>
+        <w:ind w:left="3240" w:hanging="360"/>
+      </w:pPr>
+      <w:rPr>
+        <w:rFonts w:ascii="Symbol" w:hAnsi="Symbol" w:hint="default"/>
+      </w:rPr>
+    </w:lvl>
+    <w:lvl w:ilvl="4" w:tplc="08090003" w:tentative="1">
+      <w:start w:val="1"/>
+      <w:numFmt w:val="bullet"/>
+      <w:lvlText w:val="o"/>
+      <w:lvlJc w:val="left"/>
+      <w:pPr>
+        <w:ind w:left="3960" w:hanging="360"/>
+      </w:pPr>
+      <w:rPr>
+        <w:rFonts w:ascii="Courier New" w:hAnsi="Courier New" w:cs="Courier New" w:hint="default"/>
+      </w:rPr>
+    </w:lvl>
+    <w:lvl w:ilvl="5" w:tplc="08090005" w:tentative="1">
+      <w:start w:val="1"/>
+      <w:numFmt w:val="bullet"/>
+      <w:lvlText w:val=""/>
+      <w:lvlJc w:val="left"/>
+      <w:pPr>
+        <w:ind w:left="4680" w:hanging="360"/>
+      </w:pPr>
+      <w:rPr>
+        <w:rFonts w:ascii="Wingdings" w:hAnsi="Wingdings" w:hint="default"/>
+      </w:rPr>
+    </w:lvl>
+    <w:lvl w:ilvl="6" w:tplc="08090001" w:tentative="1">
+      <w:start w:val="1"/>
+      <w:numFmt w:val="bullet"/>
+      <w:lvlText w:val=""/>
+      <w:lvlJc w:val="left"/>
+      <w:pPr>
+        <w:ind w:left="5400" w:hanging="360"/>
+      </w:pPr>
+      <w:rPr>
+        <w:rFonts w:ascii="Symbol" w:hAnsi="Symbol" w:hint="default"/>
+      </w:rPr>
+    </w:lvl>
+    <w:lvl w:ilvl="7" w:tplc="08090003" w:tentative="1">
+      <w:start w:val="1"/>
+      <w:numFmt w:val="bullet"/>
+      <w:lvlText w:val="o"/>
+      <w:lvlJc w:val="left"/>
+      <w:pPr>
+        <w:ind w:left="6120" w:hanging="360"/>
+      </w:pPr>
+      <w:rPr>
+        <w:rFonts w:ascii="Courier New" w:hAnsi="Courier New" w:cs="Courier New" w:hint="default"/>
+      </w:rPr>
+    </w:lvl>
+    <w:lvl w:ilvl="8" w:tplc="08090005" w:tentative="1">
+      <w:start w:val="1"/>
+      <w:numFmt w:val="bullet"/>
+      <w:lvlText w:val=""/>
+      <w:lvlJc w:val="left"/>
+      <w:pPr>
+        <w:ind w:left="6840" w:hanging="360"/>
+      </w:pPr>
+      <w:rPr>
+        <w:rFonts w:ascii="Wingdings" w:hAnsi="Wingdings" w:hint="default"/>
+      </w:rPr>
+    </w:lvl>
+  </w:abstractNum>
+  <w:abstractNum w:abstractNumId="5" w15:restartNumberingAfterBreak="0">
+    <w:nsid w:val="7FC74950"/>
+    <w:multiLevelType w:val="multilevel"/>
+    <w:tmpl w:val="B1CEC266"/>
+    <w:lvl w:ilvl="0">
+      <w:start w:val="1"/>
+      <w:numFmt w:val="decimal"/>
+      <w:lvlText w:val="%1."/>
+      <w:lvlJc w:val="right"/>
+      <w:pPr>
+        <w:ind w:left="720" w:hanging="360"/>
+      </w:pPr>
+      <w:rPr>
+        <w:color w:val="999999"/>
+        <w:u w:val="none"/>
+      </w:rPr>
+    </w:lvl>
+    <w:lvl w:ilvl="1">
+      <w:start w:val="1"/>
+      <w:numFmt w:val="decimal"/>
+      <w:lvlText w:val="%1.%2."/>
+      <w:lvlJc w:val="right"/>
+      <w:pPr>
+        <w:ind w:left="1440" w:hanging="360"/>
+      </w:pPr>
+      <w:rPr>
+        <w:u w:val="none"/>
+      </w:rPr>
+    </w:lvl>
+    <w:lvl w:ilvl="2">
+      <w:start w:val="1"/>
+      <w:numFmt w:val="decimal"/>
+      <w:lvlText w:val="%1.%2.%3."/>
+      <w:lvlJc w:val="right"/>
+      <w:pPr>
+        <w:ind w:left="2160" w:hanging="360"/>
+      </w:pPr>
+      <w:rPr>
+        <w:u w:val="none"/>
+      </w:rPr>
+    </w:lvl>
+    <w:lvl w:ilvl="3">
+      <w:start w:val="1"/>
+      <w:numFmt w:val="decimal"/>
+      <w:lvlText w:val="%1.%2.%3.%4."/>
+      <w:lvlJc w:val="right"/>
+      <w:pPr>
+        <w:ind w:left="2880" w:hanging="360"/>
+      </w:pPr>
+      <w:rPr>
+        <w:u w:val="none"/>
+      </w:rPr>
+    </w:lvl>
+    <w:lvl w:ilvl="4">
+      <w:start w:val="1"/>
+      <w:numFmt w:val="decimal"/>
+      <w:lvlText w:val="%1.%2.%3.%4.%5."/>
+      <w:lvlJc w:val="right"/>
+      <w:pPr>
+        <w:ind w:left="3600" w:hanging="360"/>
+      </w:pPr>
+      <w:rPr>
+        <w:u w:val="none"/>
+      </w:rPr>
+    </w:lvl>
+    <w:lvl w:ilvl="5">
+      <w:start w:val="1"/>
+      <w:numFmt w:val="decimal"/>
+      <w:lvlText w:val="%1.%2.%3.%4.%5.%6."/>
+      <w:lvlJc w:val="right"/>
+      <w:pPr>
+        <w:ind w:left="4320" w:hanging="360"/>
+      </w:pPr>
+      <w:rPr>
+        <w:u w:val="none"/>
+      </w:rPr>
+    </w:lvl>
+    <w:lvl w:ilvl="6">
+      <w:start w:val="1"/>
+      <w:numFmt w:val="decimal"/>
+      <w:lvlText w:val="%1.%2.%3.%4.%5.%6.%7."/>
+      <w:lvlJc w:val="right"/>
+      <w:pPr>
+        <w:ind w:left="5040" w:hanging="360"/>
+      </w:pPr>
+      <w:rPr>
+        <w:u w:val="none"/>
+      </w:rPr>
+    </w:lvl>
+    <w:lvl w:ilvl="7">
+      <w:start w:val="1"/>
+      <w:numFmt w:val="decimal"/>
+      <w:lvlText w:val="%1.%2.%3.%4.%5.%6.%7.%8."/>
+      <w:lvlJc w:val="right"/>
+      <w:pPr>
+        <w:ind w:left="5760" w:hanging="360"/>
+      </w:pPr>
+      <w:rPr>
+        <w:u w:val="none"/>
+      </w:rPr>
+    </w:lvl>
+    <w:lvl w:ilvl="8">
+      <w:start w:val="1"/>
+      <w:numFmt w:val="decimal"/>
+      <w:lvlText w:val="%1.%2.%3.%4.%5.%6.%7.%8.%9."/>
+      <w:lvlJc w:val="right"/>
+      <w:pPr>
+        <w:ind w:left="6480" w:hanging="360"/>
+      </w:pPr>
+      <w:rPr>
+        <w:u w:val="none"/>
+      </w:rPr>
+    </w:lvl>
+  </w:abstractNum>
   <w:num w:numId="1" w16cid:durableId="415135607">
-    <w:abstractNumId w:val="4"/>
+    <w:abstractNumId w:val="5"/>
   </w:num>
   <w:num w:numId="2" w16cid:durableId="1576819488">
     <w:abstractNumId w:val="1"/>
   </w:num>
   <w:num w:numId="3" w16cid:durableId="1608542218">
-    <w:abstractNumId w:val="3"/>
+    <w:abstractNumId w:val="4"/>
   </w:num>
   <w:num w:numId="4" w16cid:durableId="1969359017">
     <w:abstractNumId w:val="0"/>
   </w:num>
   <w:num w:numId="5" w16cid:durableId="116533787">
     <w:abstractNumId w:val="2"/>
+  </w:num>
+  <w:num w:numId="6" w16cid:durableId="1669290860">
+    <w:abstractNumId w:val="3"/>
   </w:num>
 </w:numbering>
 </file>

</xml_diff>